<commit_message>
lab 7 and other exercises
</commit_message>
<xml_diff>
--- a/Laboratorio 1/Laboratorio 5 (opcional)/TodoList jQuery.docx
+++ b/Laboratorio 1/Laboratorio 5 (opcional)/TodoList jQuery.docx
@@ -1,6 +1,6 @@
 
 <file path=word/document.xml><?xml version="1.0" encoding="utf-8"?>
-<w:document xmlns:wpc="http://schemas.microsoft.com/office/word/2010/wordprocessingCanvas" xmlns:cx="http://schemas.microsoft.com/office/drawing/2014/chartex" xmlns:cx1="http://schemas.microsoft.com/office/drawing/2015/9/8/chartex" xmlns:cx2="http://schemas.microsoft.com/office/drawing/2015/10/21/chartex" xmlns:cx3="http://schemas.microsoft.com/office/drawing/2016/5/9/chartex" xmlns:cx4="http://schemas.microsoft.com/office/drawing/2016/5/10/chartex" xmlns:cx5="http://schemas.microsoft.com/office/drawing/2016/5/11/chartex" xmlns:cx6="http://schemas.microsoft.com/office/drawing/2016/5/12/chartex" xmlns:cx7="http://schemas.microsoft.com/office/drawing/2016/5/13/chartex" xmlns:cx8="http://schemas.microsoft.com/office/drawing/2016/5/14/chartex" xmlns:mc="http://schemas.openxmlformats.org/markup-compatibility/2006" xmlns:aink="http://schemas.microsoft.com/office/drawing/2016/ink" xmlns:am3d="http://schemas.microsoft.com/office/drawing/2017/model3d" xmlns:o="urn:schemas-microsoft-com:office:office" xmlns:r="http://schemas.openxmlformats.org/officeDocument/2006/relationships" xmlns:m="http://schemas.openxmlformats.org/officeDocument/2006/math" xmlns:v="urn:schemas-microsoft-com:vml" xmlns:wp14="http://schemas.microsoft.com/office/word/2010/wordprocessingDrawing" xmlns:wp="http://schemas.openxmlformats.org/drawingml/2006/wordprocessingDrawing" xmlns:w10="urn:schemas-microsoft-com:office:word" xmlns:w="http://schemas.openxmlformats.org/wordprocessingml/2006/main" xmlns:w14="http://schemas.microsoft.com/office/word/2010/wordml" xmlns:w15="http://schemas.microsoft.com/office/word/2012/wordml" xmlns:w16cex="http://schemas.microsoft.com/office/word/2018/wordml/cex" xmlns:w16cid="http://schemas.microsoft.com/office/word/2016/wordml/cid" xmlns:w16="http://schemas.microsoft.com/office/word/2018/wordml" xmlns:w16se="http://schemas.microsoft.com/office/word/2015/wordml/symex" xmlns:wpg="http://schemas.microsoft.com/office/word/2010/wordprocessingGroup" xmlns:wpi="http://schemas.microsoft.com/office/word/2010/wordprocessingInk" xmlns:wne="http://schemas.microsoft.com/office/word/2006/wordml" xmlns:wps="http://schemas.microsoft.com/office/word/2010/wordprocessingShape" mc:Ignorable="w14 w15 w16se w16cid w16 w16cex wp14">
+<w:document xmlns:wpc="http://schemas.microsoft.com/office/word/2010/wordprocessingCanvas" xmlns:cx="http://schemas.microsoft.com/office/drawing/2014/chartex" xmlns:cx1="http://schemas.microsoft.com/office/drawing/2015/9/8/chartex" xmlns:cx2="http://schemas.microsoft.com/office/drawing/2015/10/21/chartex" xmlns:cx3="http://schemas.microsoft.com/office/drawing/2016/5/9/chartex" xmlns:cx4="http://schemas.microsoft.com/office/drawing/2016/5/10/chartex" xmlns:cx5="http://schemas.microsoft.com/office/drawing/2016/5/11/chartex" xmlns:cx6="http://schemas.microsoft.com/office/drawing/2016/5/12/chartex" xmlns:cx7="http://schemas.microsoft.com/office/drawing/2016/5/13/chartex" xmlns:cx8="http://schemas.microsoft.com/office/drawing/2016/5/14/chartex" xmlns:mc="http://schemas.openxmlformats.org/markup-compatibility/2006" xmlns:aink="http://schemas.microsoft.com/office/drawing/2016/ink" xmlns:am3d="http://schemas.microsoft.com/office/drawing/2017/model3d" xmlns:o="urn:schemas-microsoft-com:office:office" xmlns:r="http://schemas.openxmlformats.org/officeDocument/2006/relationships" xmlns:m="http://schemas.openxmlformats.org/officeDocument/2006/math" xmlns:v="urn:schemas-microsoft-com:vml" xmlns:wp14="http://schemas.microsoft.com/office/word/2010/wordprocessingDrawing" xmlns:wp="http://schemas.openxmlformats.org/drawingml/2006/wordprocessingDrawing" xmlns:w10="urn:schemas-microsoft-com:office:word" xmlns:w="http://schemas.openxmlformats.org/wordprocessingml/2006/main" xmlns:w14="http://schemas.microsoft.com/office/word/2010/wordml" xmlns:w15="http://schemas.microsoft.com/office/word/2012/wordml" xmlns:w16cex="http://schemas.microsoft.com/office/word/2018/wordml/cex" xmlns:w16cid="http://schemas.microsoft.com/office/word/2016/wordml/cid" xmlns:w16="http://schemas.microsoft.com/office/word/2018/wordml" xmlns:w16sdtdh="http://schemas.microsoft.com/office/word/2020/wordml/sdtdatahash" xmlns:w16se="http://schemas.microsoft.com/office/word/2015/wordml/symex" xmlns:wpg="http://schemas.microsoft.com/office/word/2010/wordprocessingGroup" xmlns:wpi="http://schemas.microsoft.com/office/word/2010/wordprocessingInk" xmlns:wne="http://schemas.microsoft.com/office/word/2006/wordml" xmlns:wps="http://schemas.microsoft.com/office/word/2010/wordprocessingShape" mc:Ignorable="w14 w15 w16se w16cid w16 w16cex w16sdtdh wp14">
   <w:body>
     <w:p>
       <w:pPr>
@@ -94,40 +94,57 @@
         <w:rPr>
           <w:lang w:val="es-MX"/>
         </w:rPr>
-        <w:t>: [</w:t>
-      </w:r>
-      <w:r>
-        <w:rPr>
-          <w:lang w:val="es-MX"/>
-        </w:rPr>
-        <w:t xml:space="preserve">  ]</w:t>
-      </w:r>
-    </w:p>
-    <w:p>
-      <w:pPr>
-        <w:rPr>
-          <w:lang w:val="es-MX"/>
-        </w:rPr>
-      </w:pPr>
-      <w:r>
-        <w:rPr>
-          <w:lang w:val="es-MX"/>
-        </w:rPr>
-        <w:t>GITHUB PAGE URL: [  ]</w:t>
-      </w:r>
-    </w:p>
-    <w:p>
-      <w:pPr>
-        <w:rPr>
-          <w:lang w:val="es-MX"/>
-        </w:rPr>
-      </w:pPr>
-    </w:p>
+        <w:t xml:space="preserve">: </w:t>
+      </w:r>
+      <w:hyperlink r:id="rId6" w:history="1">
+        <w:r>
+          <w:rPr>
+            <w:rStyle w:val="Hyperlink"/>
+            <w:lang w:val="es-MX"/>
+          </w:rPr>
+          <w:t>https://github.com/MisaDelgado10/DesarrolloWeb</w:t>
+        </w:r>
+      </w:hyperlink>
+      <w:r>
+        <w:rPr>
+          <w:lang w:val="es-MX"/>
+        </w:rPr>
+        <w:t xml:space="preserve"> </w:t>
+      </w:r>
+    </w:p>
+    <w:p>
+      <w:r>
+        <w:t xml:space="preserve">GITHUB PAGE URL: </w:t>
+      </w:r>
+      <w:hyperlink r:id="rId7" w:history="1">
+        <w:r>
+          <w:rPr>
+            <w:rStyle w:val="Hyperlink"/>
+          </w:rPr>
+          <w:t>https://misadelgado10.github.io/DesarrolloWeb/Laboratorio%201/Laboratorio%205%20(opcional)/Laboratorio_5/i</w:t>
+        </w:r>
+        <w:r>
+          <w:rPr>
+            <w:rStyle w:val="Hyperlink"/>
+          </w:rPr>
+          <w:t>n</w:t>
+        </w:r>
+        <w:r>
+          <w:rPr>
+            <w:rStyle w:val="Hyperlink"/>
+          </w:rPr>
+          <w:t>dex.html</w:t>
+        </w:r>
+      </w:hyperlink>
+      <w:r>
+        <w:t xml:space="preserve"> </w:t>
+      </w:r>
+    </w:p>
+    <w:p/>
     <w:p>
       <w:pPr>
         <w:rPr>
           <w:u w:val="single"/>
-          <w:lang w:val="es-MX"/>
         </w:rPr>
       </w:pPr>
     </w:p>
@@ -144,17 +161,8 @@
           <w:u w:val="single"/>
           <w:lang w:val="es-MX"/>
         </w:rPr>
-        <w:t xml:space="preserve">Todo </w:t>
-      </w:r>
-      <w:proofErr w:type="spellStart"/>
-      <w:r>
-        <w:rPr>
-          <w:u w:val="single"/>
-          <w:lang w:val="es-MX"/>
-        </w:rPr>
-        <w:t>list</w:t>
-      </w:r>
-      <w:proofErr w:type="spellEnd"/>
+        <w:t>Todo list</w:t>
+      </w:r>
       <w:r>
         <w:rPr>
           <w:u w:val="single"/>
@@ -224,7 +232,7 @@
                     <pic:cNvPicPr/>
                   </pic:nvPicPr>
                   <pic:blipFill>
-                    <a:blip r:embed="rId6"/>
+                    <a:blip r:embed="rId8"/>
                     <a:stretch>
                       <a:fillRect/>
                     </a:stretch>
@@ -295,31 +303,7 @@
           <w:highlight w:val="yellow"/>
           <w:lang w:val="es-MX"/>
         </w:rPr>
-        <w:t xml:space="preserve">Este laboratorio debe ser utilizando jQuery. </w:t>
-      </w:r>
-      <w:proofErr w:type="spellStart"/>
-      <w:r>
-        <w:rPr>
-          <w:b/>
-          <w:bCs/>
-          <w:sz w:val="20"/>
-          <w:szCs w:val="20"/>
-          <w:highlight w:val="yellow"/>
-          <w:lang w:val="es-MX"/>
-        </w:rPr>
-        <w:t>Asegurate</w:t>
-      </w:r>
-      <w:proofErr w:type="spellEnd"/>
-      <w:r>
-        <w:rPr>
-          <w:b/>
-          <w:bCs/>
-          <w:sz w:val="20"/>
-          <w:szCs w:val="20"/>
-          <w:highlight w:val="yellow"/>
-          <w:lang w:val="es-MX"/>
-        </w:rPr>
-        <w:t xml:space="preserve"> de importar la referencia de la librería.</w:t>
+        <w:t>Este laboratorio debe ser utilizando jQuery. Asegurate de importar la referencia de la librería.</w:t>
       </w:r>
     </w:p>
     <w:p>
@@ -382,23 +366,7 @@
           <w:rFonts w:ascii="Calibri" w:hAnsi="Calibri" w:cs="Calibri"/>
           <w:lang w:val="es-MX"/>
         </w:rPr>
-        <w:t xml:space="preserve">y le </w:t>
-      </w:r>
-      <w:proofErr w:type="spellStart"/>
-      <w:r>
-        <w:rPr>
-          <w:rFonts w:ascii="Calibri" w:hAnsi="Calibri" w:cs="Calibri"/>
-          <w:lang w:val="es-MX"/>
-        </w:rPr>
-        <w:t>de</w:t>
-      </w:r>
-      <w:proofErr w:type="spellEnd"/>
-      <w:r>
-        <w:rPr>
-          <w:rFonts w:ascii="Calibri" w:hAnsi="Calibri" w:cs="Calibri"/>
-          <w:lang w:val="es-MX"/>
-        </w:rPr>
-        <w:t xml:space="preserve"> clic en </w:t>
+        <w:t xml:space="preserve">y le de clic en </w:t>
       </w:r>
       <w:r>
         <w:rPr>
@@ -700,6 +668,7 @@
           <w:rFonts w:ascii="Calibri" w:hAnsi="Calibri" w:cs="Calibri"/>
           <w:lang w:val="es-MX"/>
         </w:rPr>
+        <w:lastRenderedPageBreak/>
         <w:t>elementos.</w:t>
       </w:r>
       <w:r>
@@ -725,7 +694,6 @@
           <w:rFonts w:ascii="Calibri" w:hAnsi="Calibri" w:cs="Calibri"/>
           <w:lang w:val="es-MX"/>
         </w:rPr>
-        <w:lastRenderedPageBreak/>
         <w:t>5. Eres libre de modificar el CSS proporcionado, no obstante, no será evaluado en esta</w:t>
       </w:r>
     </w:p>
@@ -1019,7 +987,7 @@
 </file>
 
 <file path=word/numbering.xml><?xml version="1.0" encoding="utf-8"?>
-<w:numbering xmlns:wpc="http://schemas.microsoft.com/office/word/2010/wordprocessingCanvas" xmlns:cx="http://schemas.microsoft.com/office/drawing/2014/chartex" xmlns:cx1="http://schemas.microsoft.com/office/drawing/2015/9/8/chartex" xmlns:cx2="http://schemas.microsoft.com/office/drawing/2015/10/21/chartex" xmlns:cx3="http://schemas.microsoft.com/office/drawing/2016/5/9/chartex" xmlns:cx4="http://schemas.microsoft.com/office/drawing/2016/5/10/chartex" xmlns:cx5="http://schemas.microsoft.com/office/drawing/2016/5/11/chartex" xmlns:cx6="http://schemas.microsoft.com/office/drawing/2016/5/12/chartex" xmlns:cx7="http://schemas.microsoft.com/office/drawing/2016/5/13/chartex" xmlns:cx8="http://schemas.microsoft.com/office/drawing/2016/5/14/chartex" xmlns:mc="http://schemas.openxmlformats.org/markup-compatibility/2006" xmlns:aink="http://schemas.microsoft.com/office/drawing/2016/ink" xmlns:am3d="http://schemas.microsoft.com/office/drawing/2017/model3d" xmlns:o="urn:schemas-microsoft-com:office:office" xmlns:r="http://schemas.openxmlformats.org/officeDocument/2006/relationships" xmlns:m="http://schemas.openxmlformats.org/officeDocument/2006/math" xmlns:v="urn:schemas-microsoft-com:vml" xmlns:wp14="http://schemas.microsoft.com/office/word/2010/wordprocessingDrawing" xmlns:wp="http://schemas.openxmlformats.org/drawingml/2006/wordprocessingDrawing" xmlns:w10="urn:schemas-microsoft-com:office:word" xmlns:w="http://schemas.openxmlformats.org/wordprocessingml/2006/main" xmlns:w14="http://schemas.microsoft.com/office/word/2010/wordml" xmlns:w15="http://schemas.microsoft.com/office/word/2012/wordml" xmlns:w16cex="http://schemas.microsoft.com/office/word/2018/wordml/cex" xmlns:w16cid="http://schemas.microsoft.com/office/word/2016/wordml/cid" xmlns:w16="http://schemas.microsoft.com/office/word/2018/wordml" xmlns:w16se="http://schemas.microsoft.com/office/word/2015/wordml/symex" xmlns:wpg="http://schemas.microsoft.com/office/word/2010/wordprocessingGroup" xmlns:wpi="http://schemas.microsoft.com/office/word/2010/wordprocessingInk" xmlns:wne="http://schemas.microsoft.com/office/word/2006/wordml" xmlns:wps="http://schemas.microsoft.com/office/word/2010/wordprocessingShape" mc:Ignorable="w14 w15 w16se w16cid w16 w16cex wp14">
+<w:numbering xmlns:wpc="http://schemas.microsoft.com/office/word/2010/wordprocessingCanvas" xmlns:cx="http://schemas.microsoft.com/office/drawing/2014/chartex" xmlns:cx1="http://schemas.microsoft.com/office/drawing/2015/9/8/chartex" xmlns:cx2="http://schemas.microsoft.com/office/drawing/2015/10/21/chartex" xmlns:cx3="http://schemas.microsoft.com/office/drawing/2016/5/9/chartex" xmlns:cx4="http://schemas.microsoft.com/office/drawing/2016/5/10/chartex" xmlns:cx5="http://schemas.microsoft.com/office/drawing/2016/5/11/chartex" xmlns:cx6="http://schemas.microsoft.com/office/drawing/2016/5/12/chartex" xmlns:cx7="http://schemas.microsoft.com/office/drawing/2016/5/13/chartex" xmlns:cx8="http://schemas.microsoft.com/office/drawing/2016/5/14/chartex" xmlns:mc="http://schemas.openxmlformats.org/markup-compatibility/2006" xmlns:aink="http://schemas.microsoft.com/office/drawing/2016/ink" xmlns:am3d="http://schemas.microsoft.com/office/drawing/2017/model3d" xmlns:o="urn:schemas-microsoft-com:office:office" xmlns:r="http://schemas.openxmlformats.org/officeDocument/2006/relationships" xmlns:m="http://schemas.openxmlformats.org/officeDocument/2006/math" xmlns:v="urn:schemas-microsoft-com:vml" xmlns:wp14="http://schemas.microsoft.com/office/word/2010/wordprocessingDrawing" xmlns:wp="http://schemas.openxmlformats.org/drawingml/2006/wordprocessingDrawing" xmlns:w10="urn:schemas-microsoft-com:office:word" xmlns:w="http://schemas.openxmlformats.org/wordprocessingml/2006/main" xmlns:w14="http://schemas.microsoft.com/office/word/2010/wordml" xmlns:w15="http://schemas.microsoft.com/office/word/2012/wordml" xmlns:w16cex="http://schemas.microsoft.com/office/word/2018/wordml/cex" xmlns:w16cid="http://schemas.microsoft.com/office/word/2016/wordml/cid" xmlns:w16="http://schemas.microsoft.com/office/word/2018/wordml" xmlns:w16sdtdh="http://schemas.microsoft.com/office/word/2020/wordml/sdtdatahash" xmlns:w16se="http://schemas.microsoft.com/office/word/2015/wordml/symex" xmlns:wpg="http://schemas.microsoft.com/office/word/2010/wordprocessingGroup" xmlns:wpi="http://schemas.microsoft.com/office/word/2010/wordprocessingInk" xmlns:wne="http://schemas.microsoft.com/office/word/2006/wordml" xmlns:wps="http://schemas.microsoft.com/office/word/2010/wordprocessingShape" mc:Ignorable="w14 w15 w16se w16cid w16 w16cex w16sdtdh wp14">
   <w:abstractNum w:abstractNumId="0" w15:restartNumberingAfterBreak="0">
     <w:nsid w:val="007411C1"/>
     <w:multiLevelType w:val="hybridMultilevel"/>
@@ -2088,7 +2056,7 @@
 </file>
 
 <file path=word/styles.xml><?xml version="1.0" encoding="utf-8"?>
-<w:styles xmlns:mc="http://schemas.openxmlformats.org/markup-compatibility/2006" xmlns:r="http://schemas.openxmlformats.org/officeDocument/2006/relationships" xmlns:w="http://schemas.openxmlformats.org/wordprocessingml/2006/main" xmlns:w14="http://schemas.microsoft.com/office/word/2010/wordml" xmlns:w15="http://schemas.microsoft.com/office/word/2012/wordml" xmlns:w16cex="http://schemas.microsoft.com/office/word/2018/wordml/cex" xmlns:w16cid="http://schemas.microsoft.com/office/word/2016/wordml/cid" xmlns:w16="http://schemas.microsoft.com/office/word/2018/wordml" xmlns:w16se="http://schemas.microsoft.com/office/word/2015/wordml/symex" mc:Ignorable="w14 w15 w16se w16cid w16 w16cex">
+<w:styles xmlns:mc="http://schemas.openxmlformats.org/markup-compatibility/2006" xmlns:r="http://schemas.openxmlformats.org/officeDocument/2006/relationships" xmlns:w="http://schemas.openxmlformats.org/wordprocessingml/2006/main" xmlns:w14="http://schemas.microsoft.com/office/word/2010/wordml" xmlns:w15="http://schemas.microsoft.com/office/word/2012/wordml" xmlns:w16cex="http://schemas.microsoft.com/office/word/2018/wordml/cex" xmlns:w16cid="http://schemas.microsoft.com/office/word/2016/wordml/cid" xmlns:w16="http://schemas.microsoft.com/office/word/2018/wordml" xmlns:w16sdtdh="http://schemas.microsoft.com/office/word/2020/wordml/sdtdatahash" xmlns:w16se="http://schemas.microsoft.com/office/word/2015/wordml/symex" mc:Ignorable="w14 w15 w16se w16cid w16 w16cex w16sdtdh">
   <w:docDefaults>
     <w:rPrDefault>
       <w:rPr>
@@ -2588,6 +2556,18 @@
       <w:szCs w:val="27"/>
     </w:rPr>
   </w:style>
+  <w:style w:type="character" w:styleId="FollowedHyperlink">
+    <w:name w:val="FollowedHyperlink"/>
+    <w:basedOn w:val="DefaultParagraphFont"/>
+    <w:uiPriority w:val="99"/>
+    <w:semiHidden/>
+    <w:unhideWhenUsed/>
+    <w:rsid w:val="00A343C9"/>
+    <w:rPr>
+      <w:color w:val="954F72" w:themeColor="followedHyperlink"/>
+      <w:u w:val="single"/>
+    </w:rPr>
+  </w:style>
 </w:styles>
 </file>
 

</xml_diff>